<commit_message>
Fix typo on final version
</commit_message>
<xml_diff>
--- a/Docs/AViS_Documentacao_de_SW_2019_v8_FINAL.docx
+++ b/Docs/AViS_Documentacao_de_SW_2019_v8_FINAL.docx
@@ -6,8 +6,6 @@
       <w:pPr>
         <w:pStyle w:val="Cabealho"/>
       </w:pPr>
-      <w:bookmarkStart w:id="0" w:name="_GoBack"/>
-      <w:bookmarkEnd w:id="0"/>
       <w:r>
         <w:rPr>
           <w:noProof/>
@@ -97,7 +95,7 @@
       <w:pPr>
         <w:pStyle w:val="Autores"/>
       </w:pPr>
-      <w:bookmarkStart w:id="1" w:name="_Hlk9588708"/>
+      <w:bookmarkStart w:id="0" w:name="_Hlk9588708"/>
       <w:r>
         <w:t xml:space="preserve">Pedro Bernardo de </w:t>
       </w:r>
@@ -183,7 +181,7 @@
         <w:t>0030481511040</w:t>
       </w:r>
     </w:p>
-    <w:bookmarkEnd w:id="1"/>
+    <w:bookmarkEnd w:id="0"/>
     <w:p>
       <w:pPr>
         <w:pStyle w:val="Ttulo"/>
@@ -5083,7 +5081,7 @@
           <w:lang w:val="pt-BR"/>
         </w:rPr>
       </w:pPr>
-      <w:bookmarkStart w:id="2" w:name="_Toc25320896"/>
+      <w:bookmarkStart w:id="1" w:name="_Toc25320896"/>
       <w:r>
         <w:rPr>
           <w:lang w:val="pt-BR"/>
@@ -5091,7 +5089,7 @@
         <w:lastRenderedPageBreak/>
         <w:t>Introdução</w:t>
       </w:r>
-      <w:bookmarkEnd w:id="2"/>
+      <w:bookmarkEnd w:id="1"/>
     </w:p>
     <w:p>
       <w:r>
@@ -5358,7 +5356,7 @@
           <w:lang w:val="pt-BR"/>
         </w:rPr>
       </w:pPr>
-      <w:bookmarkStart w:id="3" w:name="_Toc25320897"/>
+      <w:bookmarkStart w:id="2" w:name="_Toc25320897"/>
       <w:r>
         <w:rPr>
           <w:lang w:val="pt-BR"/>
@@ -5372,7 +5370,7 @@
         </w:rPr>
         <w:t>.</w:t>
       </w:r>
-      <w:bookmarkEnd w:id="3"/>
+      <w:bookmarkEnd w:id="2"/>
     </w:p>
     <w:p>
       <w:r>
@@ -5785,7 +5783,7 @@
           <w:lang w:val="pt-BR"/>
         </w:rPr>
       </w:pPr>
-      <w:bookmarkStart w:id="4" w:name="_Toc25320898"/>
+      <w:bookmarkStart w:id="3" w:name="_Toc25320898"/>
       <w:r>
         <w:rPr>
           <w:lang w:val="pt-BR"/>
@@ -5805,7 +5803,7 @@
         </w:rPr>
         <w:t>do Software</w:t>
       </w:r>
-      <w:bookmarkEnd w:id="4"/>
+      <w:bookmarkEnd w:id="3"/>
     </w:p>
     <w:p>
       <w:pPr>
@@ -5829,17 +5827,18 @@
       <w:r>
         <w:t>, instituições da mesma ordem, além da problemática educacional descrita na seção 2 – Embasamento Teórico – analisa-se a seguir os processos operacionais da escola. Em seguida, tenta-se propor um direcionamento de pesquisa e desenvolvimento de software relevante e promissor.</w:t>
       </w:r>
-      <w:bookmarkStart w:id="5" w:name="_Toc20053031"/>
-      <w:bookmarkStart w:id="6" w:name="_Toc20053135"/>
-      <w:bookmarkStart w:id="7" w:name="_Toc20053633"/>
-      <w:bookmarkStart w:id="8" w:name="_Toc20053734"/>
-      <w:bookmarkStart w:id="9" w:name="_Toc20055653"/>
-      <w:bookmarkStart w:id="10" w:name="_Toc20058015"/>
-      <w:bookmarkStart w:id="11" w:name="_Toc20423378"/>
-      <w:bookmarkStart w:id="12" w:name="_Toc20423453"/>
-      <w:bookmarkStart w:id="13" w:name="_Toc22563834"/>
-      <w:bookmarkStart w:id="14" w:name="_Toc23062603"/>
-      <w:bookmarkStart w:id="15" w:name="_Toc23062740"/>
+      <w:bookmarkStart w:id="4" w:name="_Toc20053031"/>
+      <w:bookmarkStart w:id="5" w:name="_Toc20053135"/>
+      <w:bookmarkStart w:id="6" w:name="_Toc20053633"/>
+      <w:bookmarkStart w:id="7" w:name="_Toc20053734"/>
+      <w:bookmarkStart w:id="8" w:name="_Toc20055653"/>
+      <w:bookmarkStart w:id="9" w:name="_Toc20058015"/>
+      <w:bookmarkStart w:id="10" w:name="_Toc20423378"/>
+      <w:bookmarkStart w:id="11" w:name="_Toc20423453"/>
+      <w:bookmarkStart w:id="12" w:name="_Toc22563834"/>
+      <w:bookmarkStart w:id="13" w:name="_Toc23062603"/>
+      <w:bookmarkStart w:id="14" w:name="_Toc23062740"/>
+      <w:bookmarkEnd w:id="4"/>
       <w:bookmarkEnd w:id="5"/>
       <w:bookmarkEnd w:id="6"/>
       <w:bookmarkEnd w:id="7"/>
@@ -5850,17 +5849,16 @@
       <w:bookmarkEnd w:id="12"/>
       <w:bookmarkEnd w:id="13"/>
       <w:bookmarkEnd w:id="14"/>
+    </w:p>
+    <w:p>
+      <w:bookmarkStart w:id="15" w:name="_Toc20423454"/>
+      <w:bookmarkStart w:id="16" w:name="_Toc22563835"/>
+      <w:bookmarkStart w:id="17" w:name="_Toc23062604"/>
+      <w:bookmarkStart w:id="18" w:name="_Toc23062741"/>
       <w:bookmarkEnd w:id="15"/>
-    </w:p>
-    <w:p>
-      <w:bookmarkStart w:id="16" w:name="_Toc20423454"/>
-      <w:bookmarkStart w:id="17" w:name="_Toc22563835"/>
-      <w:bookmarkStart w:id="18" w:name="_Toc23062604"/>
-      <w:bookmarkStart w:id="19" w:name="_Toc23062741"/>
       <w:bookmarkEnd w:id="16"/>
       <w:bookmarkEnd w:id="17"/>
       <w:bookmarkEnd w:id="18"/>
-      <w:bookmarkEnd w:id="19"/>
     </w:p>
     <w:p>
       <w:pPr>
@@ -5879,16 +5877,17 @@
           <w:lang w:val="pt-BR"/>
         </w:rPr>
       </w:pPr>
-      <w:bookmarkStart w:id="20" w:name="_Toc23193285"/>
-      <w:bookmarkStart w:id="21" w:name="_Toc23859056"/>
-      <w:bookmarkStart w:id="22" w:name="_Toc24985066"/>
-      <w:bookmarkStart w:id="23" w:name="_Toc24999024"/>
-      <w:bookmarkStart w:id="24" w:name="_Toc24999071"/>
-      <w:bookmarkStart w:id="25" w:name="_Toc25002393"/>
-      <w:bookmarkStart w:id="26" w:name="_Toc25232334"/>
-      <w:bookmarkStart w:id="27" w:name="_Toc25234646"/>
-      <w:bookmarkStart w:id="28" w:name="_Toc25235635"/>
-      <w:bookmarkStart w:id="29" w:name="_Toc25320899"/>
+      <w:bookmarkStart w:id="19" w:name="_Toc23193285"/>
+      <w:bookmarkStart w:id="20" w:name="_Toc23859056"/>
+      <w:bookmarkStart w:id="21" w:name="_Toc24985066"/>
+      <w:bookmarkStart w:id="22" w:name="_Toc24999024"/>
+      <w:bookmarkStart w:id="23" w:name="_Toc24999071"/>
+      <w:bookmarkStart w:id="24" w:name="_Toc25002393"/>
+      <w:bookmarkStart w:id="25" w:name="_Toc25232334"/>
+      <w:bookmarkStart w:id="26" w:name="_Toc25234646"/>
+      <w:bookmarkStart w:id="27" w:name="_Toc25235635"/>
+      <w:bookmarkStart w:id="28" w:name="_Toc25320899"/>
+      <w:bookmarkEnd w:id="19"/>
       <w:bookmarkEnd w:id="20"/>
       <w:bookmarkEnd w:id="21"/>
       <w:bookmarkEnd w:id="22"/>
@@ -5898,7 +5897,6 @@
       <w:bookmarkEnd w:id="26"/>
       <w:bookmarkEnd w:id="27"/>
       <w:bookmarkEnd w:id="28"/>
-      <w:bookmarkEnd w:id="29"/>
     </w:p>
     <w:p>
       <w:pPr>
@@ -5917,16 +5915,17 @@
           <w:lang w:val="pt-BR"/>
         </w:rPr>
       </w:pPr>
-      <w:bookmarkStart w:id="30" w:name="_Toc23193286"/>
-      <w:bookmarkStart w:id="31" w:name="_Toc23859057"/>
-      <w:bookmarkStart w:id="32" w:name="_Toc24985067"/>
-      <w:bookmarkStart w:id="33" w:name="_Toc24999025"/>
-      <w:bookmarkStart w:id="34" w:name="_Toc24999072"/>
-      <w:bookmarkStart w:id="35" w:name="_Toc25002394"/>
-      <w:bookmarkStart w:id="36" w:name="_Toc25232335"/>
-      <w:bookmarkStart w:id="37" w:name="_Toc25234647"/>
-      <w:bookmarkStart w:id="38" w:name="_Toc25235636"/>
-      <w:bookmarkStart w:id="39" w:name="_Toc25320900"/>
+      <w:bookmarkStart w:id="29" w:name="_Toc23193286"/>
+      <w:bookmarkStart w:id="30" w:name="_Toc23859057"/>
+      <w:bookmarkStart w:id="31" w:name="_Toc24985067"/>
+      <w:bookmarkStart w:id="32" w:name="_Toc24999025"/>
+      <w:bookmarkStart w:id="33" w:name="_Toc24999072"/>
+      <w:bookmarkStart w:id="34" w:name="_Toc25002394"/>
+      <w:bookmarkStart w:id="35" w:name="_Toc25232335"/>
+      <w:bookmarkStart w:id="36" w:name="_Toc25234647"/>
+      <w:bookmarkStart w:id="37" w:name="_Toc25235636"/>
+      <w:bookmarkStart w:id="38" w:name="_Toc25320900"/>
+      <w:bookmarkEnd w:id="29"/>
       <w:bookmarkEnd w:id="30"/>
       <w:bookmarkEnd w:id="31"/>
       <w:bookmarkEnd w:id="32"/>
@@ -5936,7 +5935,6 @@
       <w:bookmarkEnd w:id="36"/>
       <w:bookmarkEnd w:id="37"/>
       <w:bookmarkEnd w:id="38"/>
-      <w:bookmarkEnd w:id="39"/>
     </w:p>
     <w:p>
       <w:pPr>
@@ -5955,16 +5953,17 @@
           <w:lang w:val="pt-BR"/>
         </w:rPr>
       </w:pPr>
-      <w:bookmarkStart w:id="40" w:name="_Toc23193287"/>
-      <w:bookmarkStart w:id="41" w:name="_Toc23859058"/>
-      <w:bookmarkStart w:id="42" w:name="_Toc24985068"/>
-      <w:bookmarkStart w:id="43" w:name="_Toc24999026"/>
-      <w:bookmarkStart w:id="44" w:name="_Toc24999073"/>
-      <w:bookmarkStart w:id="45" w:name="_Toc25002395"/>
-      <w:bookmarkStart w:id="46" w:name="_Toc25232336"/>
-      <w:bookmarkStart w:id="47" w:name="_Toc25234648"/>
-      <w:bookmarkStart w:id="48" w:name="_Toc25235637"/>
-      <w:bookmarkStart w:id="49" w:name="_Toc25320901"/>
+      <w:bookmarkStart w:id="39" w:name="_Toc23193287"/>
+      <w:bookmarkStart w:id="40" w:name="_Toc23859058"/>
+      <w:bookmarkStart w:id="41" w:name="_Toc24985068"/>
+      <w:bookmarkStart w:id="42" w:name="_Toc24999026"/>
+      <w:bookmarkStart w:id="43" w:name="_Toc24999073"/>
+      <w:bookmarkStart w:id="44" w:name="_Toc25002395"/>
+      <w:bookmarkStart w:id="45" w:name="_Toc25232336"/>
+      <w:bookmarkStart w:id="46" w:name="_Toc25234648"/>
+      <w:bookmarkStart w:id="47" w:name="_Toc25235637"/>
+      <w:bookmarkStart w:id="48" w:name="_Toc25320901"/>
+      <w:bookmarkEnd w:id="39"/>
       <w:bookmarkEnd w:id="40"/>
       <w:bookmarkEnd w:id="41"/>
       <w:bookmarkEnd w:id="42"/>
@@ -5974,26 +5973,25 @@
       <w:bookmarkEnd w:id="46"/>
       <w:bookmarkEnd w:id="47"/>
       <w:bookmarkEnd w:id="48"/>
+    </w:p>
+    <w:p>
+      <w:pPr>
+        <w:pStyle w:val="Ttulo2"/>
+      </w:pPr>
+      <w:bookmarkStart w:id="49" w:name="_Toc25320902"/>
+      <w:proofErr w:type="spellStart"/>
+      <w:r>
+        <w:t>Situação</w:t>
+      </w:r>
+      <w:proofErr w:type="spellEnd"/>
+      <w:r>
+        <w:t xml:space="preserve"> </w:t>
+      </w:r>
+      <w:proofErr w:type="spellStart"/>
+      <w:r>
+        <w:t>Atual</w:t>
+      </w:r>
       <w:bookmarkEnd w:id="49"/>
-    </w:p>
-    <w:p>
-      <w:pPr>
-        <w:pStyle w:val="Ttulo2"/>
-      </w:pPr>
-      <w:bookmarkStart w:id="50" w:name="_Toc25320902"/>
-      <w:proofErr w:type="spellStart"/>
-      <w:r>
-        <w:t>Situação</w:t>
-      </w:r>
-      <w:proofErr w:type="spellEnd"/>
-      <w:r>
-        <w:t xml:space="preserve"> </w:t>
-      </w:r>
-      <w:proofErr w:type="spellStart"/>
-      <w:r>
-        <w:t>Atual</w:t>
-      </w:r>
-      <w:bookmarkEnd w:id="50"/>
       <w:proofErr w:type="spellEnd"/>
     </w:p>
     <w:p>
@@ -6304,14 +6302,14 @@
           <w:lang w:val="pt-BR"/>
         </w:rPr>
       </w:pPr>
-      <w:bookmarkStart w:id="51" w:name="_Toc25320903"/>
+      <w:bookmarkStart w:id="50" w:name="_Toc25320903"/>
       <w:r>
         <w:rPr>
           <w:lang w:val="pt-BR"/>
         </w:rPr>
         <w:t>Problemas Encontrados</w:t>
       </w:r>
-      <w:bookmarkEnd w:id="51"/>
+      <w:bookmarkEnd w:id="50"/>
     </w:p>
     <w:p>
       <w:pPr>
@@ -6454,7 +6452,7 @@
           <w:lang w:val="pt-BR"/>
         </w:rPr>
       </w:pPr>
-      <w:bookmarkStart w:id="52" w:name="_Toc25320904"/>
+      <w:bookmarkStart w:id="51" w:name="_Toc25320904"/>
       <w:r>
         <w:rPr>
           <w:lang w:val="pt-BR"/>
@@ -6479,7 +6477,7 @@
         </w:rPr>
         <w:t>ercado (estado da arte)</w:t>
       </w:r>
-      <w:bookmarkEnd w:id="52"/>
+      <w:bookmarkEnd w:id="51"/>
     </w:p>
     <w:p>
       <w:r>
@@ -7072,14 +7070,14 @@
           <w:lang w:val="pt-BR"/>
         </w:rPr>
       </w:pPr>
-      <w:bookmarkStart w:id="53" w:name="_Toc25320905"/>
+      <w:bookmarkStart w:id="52" w:name="_Toc25320905"/>
       <w:r>
         <w:rPr>
           <w:lang w:val="pt-BR"/>
         </w:rPr>
         <w:t>Objetivos do Projeto</w:t>
       </w:r>
-      <w:bookmarkEnd w:id="53"/>
+      <w:bookmarkEnd w:id="52"/>
     </w:p>
     <w:p>
       <w:r>
@@ -7358,7 +7356,7 @@
           <w:lang w:val="pt-BR"/>
         </w:rPr>
       </w:pPr>
-      <w:bookmarkStart w:id="54" w:name="_Toc25320906"/>
+      <w:bookmarkStart w:id="53" w:name="_Toc25320906"/>
       <w:r>
         <w:rPr>
           <w:lang w:val="pt-BR"/>
@@ -7372,7 +7370,7 @@
         </w:rPr>
         <w:t>AViS</w:t>
       </w:r>
-      <w:bookmarkEnd w:id="54"/>
+      <w:bookmarkEnd w:id="53"/>
       <w:proofErr w:type="spellEnd"/>
     </w:p>
     <w:p>
@@ -7396,14 +7394,14 @@
           <w:lang w:val="pt-BR"/>
         </w:rPr>
       </w:pPr>
-      <w:bookmarkStart w:id="55" w:name="_Toc25320907"/>
+      <w:bookmarkStart w:id="54" w:name="_Toc25320907"/>
       <w:r>
         <w:rPr>
           <w:lang w:val="pt-BR"/>
         </w:rPr>
         <w:t>Limitações Operacionais</w:t>
       </w:r>
-      <w:bookmarkEnd w:id="55"/>
+      <w:bookmarkEnd w:id="54"/>
     </w:p>
     <w:p>
       <w:pPr>
@@ -7489,14 +7487,14 @@
           <w:lang w:val="pt-BR"/>
         </w:rPr>
       </w:pPr>
-      <w:bookmarkStart w:id="56" w:name="_Toc25320908"/>
+      <w:bookmarkStart w:id="55" w:name="_Toc25320908"/>
       <w:r>
         <w:rPr>
           <w:lang w:val="pt-BR"/>
         </w:rPr>
         <w:t>Considerações Legais</w:t>
       </w:r>
-      <w:bookmarkEnd w:id="56"/>
+      <w:bookmarkEnd w:id="55"/>
     </w:p>
     <w:p>
       <w:pPr>
@@ -7953,14 +7951,14 @@
           <w:lang w:val="pt-BR"/>
         </w:rPr>
       </w:pPr>
-      <w:bookmarkStart w:id="57" w:name="_Toc25320909"/>
+      <w:bookmarkStart w:id="56" w:name="_Toc25320909"/>
       <w:r>
         <w:rPr>
           <w:lang w:val="pt-BR"/>
         </w:rPr>
         <w:t>Considerações de Hardware / Software / Rede</w:t>
       </w:r>
-      <w:bookmarkEnd w:id="57"/>
+      <w:bookmarkEnd w:id="56"/>
       <w:r>
         <w:rPr>
           <w:lang w:val="pt-BR"/>
@@ -8162,14 +8160,14 @@
           <w:lang w:val="pt-BR"/>
         </w:rPr>
       </w:pPr>
-      <w:bookmarkStart w:id="58" w:name="_Toc25320910"/>
+      <w:bookmarkStart w:id="57" w:name="_Toc25320910"/>
       <w:r>
         <w:rPr>
           <w:lang w:val="pt-BR"/>
         </w:rPr>
         <w:t>Políticas Organizacionais</w:t>
       </w:r>
-      <w:bookmarkEnd w:id="58"/>
+      <w:bookmarkEnd w:id="57"/>
     </w:p>
     <w:p>
       <w:pPr>
@@ -8232,7 +8230,7 @@
           <w:lang w:val="pt-BR"/>
         </w:rPr>
       </w:pPr>
-      <w:bookmarkStart w:id="59" w:name="_Toc25320911"/>
+      <w:bookmarkStart w:id="58" w:name="_Toc25320911"/>
       <w:r>
         <w:rPr>
           <w:lang w:val="pt-BR"/>
@@ -8252,7 +8250,7 @@
         </w:rPr>
         <w:t>Riscos</w:t>
       </w:r>
-      <w:bookmarkEnd w:id="59"/>
+      <w:bookmarkEnd w:id="58"/>
     </w:p>
     <w:p>
       <w:pPr>
@@ -10325,49 +10323,50 @@
       <w:pPr>
         <w:pStyle w:val="Ttulo1"/>
       </w:pPr>
-      <w:bookmarkStart w:id="60" w:name="_Toc20053045"/>
-      <w:bookmarkStart w:id="61" w:name="_Toc20053148"/>
-      <w:bookmarkStart w:id="62" w:name="_Toc20053646"/>
-      <w:bookmarkStart w:id="63" w:name="_Toc20053746"/>
-      <w:bookmarkStart w:id="64" w:name="_Toc20055665"/>
-      <w:bookmarkStart w:id="65" w:name="_Toc20058027"/>
-      <w:bookmarkStart w:id="66" w:name="_Toc20423390"/>
-      <w:bookmarkStart w:id="67" w:name="_Toc20423466"/>
-      <w:bookmarkStart w:id="68" w:name="_Toc22563847"/>
-      <w:bookmarkStart w:id="69" w:name="_Toc23062616"/>
-      <w:bookmarkStart w:id="70" w:name="_Toc23062753"/>
-      <w:bookmarkStart w:id="71" w:name="_Toc23193298"/>
-      <w:bookmarkStart w:id="72" w:name="_Toc23859069"/>
-      <w:bookmarkStart w:id="73" w:name="_Toc24985079"/>
-      <w:bookmarkStart w:id="74" w:name="_Toc20053046"/>
-      <w:bookmarkStart w:id="75" w:name="_Toc20053149"/>
-      <w:bookmarkStart w:id="76" w:name="_Toc20053647"/>
-      <w:bookmarkStart w:id="77" w:name="_Toc20053747"/>
-      <w:bookmarkStart w:id="78" w:name="_Toc20055666"/>
-      <w:bookmarkStart w:id="79" w:name="_Toc20058028"/>
-      <w:bookmarkStart w:id="80" w:name="_Toc20423391"/>
-      <w:bookmarkStart w:id="81" w:name="_Toc20423467"/>
-      <w:bookmarkStart w:id="82" w:name="_Toc22563848"/>
-      <w:bookmarkStart w:id="83" w:name="_Toc23062617"/>
-      <w:bookmarkStart w:id="84" w:name="_Toc23062754"/>
-      <w:bookmarkStart w:id="85" w:name="_Toc23193299"/>
-      <w:bookmarkStart w:id="86" w:name="_Toc23859070"/>
-      <w:bookmarkStart w:id="87" w:name="_Toc24985080"/>
-      <w:bookmarkStart w:id="88" w:name="_Toc20053047"/>
-      <w:bookmarkStart w:id="89" w:name="_Toc20053150"/>
-      <w:bookmarkStart w:id="90" w:name="_Toc20053648"/>
-      <w:bookmarkStart w:id="91" w:name="_Toc20053748"/>
-      <w:bookmarkStart w:id="92" w:name="_Toc20055667"/>
-      <w:bookmarkStart w:id="93" w:name="_Toc20058029"/>
-      <w:bookmarkStart w:id="94" w:name="_Toc20423392"/>
-      <w:bookmarkStart w:id="95" w:name="_Toc20423468"/>
-      <w:bookmarkStart w:id="96" w:name="_Toc22563849"/>
-      <w:bookmarkStart w:id="97" w:name="_Toc23062618"/>
-      <w:bookmarkStart w:id="98" w:name="_Toc23062755"/>
-      <w:bookmarkStart w:id="99" w:name="_Toc23193300"/>
-      <w:bookmarkStart w:id="100" w:name="_Toc23859071"/>
-      <w:bookmarkStart w:id="101" w:name="_Toc24985081"/>
-      <w:bookmarkStart w:id="102" w:name="_Toc25320912"/>
+      <w:bookmarkStart w:id="59" w:name="_Toc20053045"/>
+      <w:bookmarkStart w:id="60" w:name="_Toc20053148"/>
+      <w:bookmarkStart w:id="61" w:name="_Toc20053646"/>
+      <w:bookmarkStart w:id="62" w:name="_Toc20053746"/>
+      <w:bookmarkStart w:id="63" w:name="_Toc20055665"/>
+      <w:bookmarkStart w:id="64" w:name="_Toc20058027"/>
+      <w:bookmarkStart w:id="65" w:name="_Toc20423390"/>
+      <w:bookmarkStart w:id="66" w:name="_Toc20423466"/>
+      <w:bookmarkStart w:id="67" w:name="_Toc22563847"/>
+      <w:bookmarkStart w:id="68" w:name="_Toc23062616"/>
+      <w:bookmarkStart w:id="69" w:name="_Toc23062753"/>
+      <w:bookmarkStart w:id="70" w:name="_Toc23193298"/>
+      <w:bookmarkStart w:id="71" w:name="_Toc23859069"/>
+      <w:bookmarkStart w:id="72" w:name="_Toc24985079"/>
+      <w:bookmarkStart w:id="73" w:name="_Toc20053046"/>
+      <w:bookmarkStart w:id="74" w:name="_Toc20053149"/>
+      <w:bookmarkStart w:id="75" w:name="_Toc20053647"/>
+      <w:bookmarkStart w:id="76" w:name="_Toc20053747"/>
+      <w:bookmarkStart w:id="77" w:name="_Toc20055666"/>
+      <w:bookmarkStart w:id="78" w:name="_Toc20058028"/>
+      <w:bookmarkStart w:id="79" w:name="_Toc20423391"/>
+      <w:bookmarkStart w:id="80" w:name="_Toc20423467"/>
+      <w:bookmarkStart w:id="81" w:name="_Toc22563848"/>
+      <w:bookmarkStart w:id="82" w:name="_Toc23062617"/>
+      <w:bookmarkStart w:id="83" w:name="_Toc23062754"/>
+      <w:bookmarkStart w:id="84" w:name="_Toc23193299"/>
+      <w:bookmarkStart w:id="85" w:name="_Toc23859070"/>
+      <w:bookmarkStart w:id="86" w:name="_Toc24985080"/>
+      <w:bookmarkStart w:id="87" w:name="_Toc20053047"/>
+      <w:bookmarkStart w:id="88" w:name="_Toc20053150"/>
+      <w:bookmarkStart w:id="89" w:name="_Toc20053648"/>
+      <w:bookmarkStart w:id="90" w:name="_Toc20053748"/>
+      <w:bookmarkStart w:id="91" w:name="_Toc20055667"/>
+      <w:bookmarkStart w:id="92" w:name="_Toc20058029"/>
+      <w:bookmarkStart w:id="93" w:name="_Toc20423392"/>
+      <w:bookmarkStart w:id="94" w:name="_Toc20423468"/>
+      <w:bookmarkStart w:id="95" w:name="_Toc22563849"/>
+      <w:bookmarkStart w:id="96" w:name="_Toc23062618"/>
+      <w:bookmarkStart w:id="97" w:name="_Toc23062755"/>
+      <w:bookmarkStart w:id="98" w:name="_Toc23193300"/>
+      <w:bookmarkStart w:id="99" w:name="_Toc23859071"/>
+      <w:bookmarkStart w:id="100" w:name="_Toc24985081"/>
+      <w:bookmarkStart w:id="101" w:name="_Toc25320912"/>
+      <w:bookmarkEnd w:id="59"/>
       <w:bookmarkEnd w:id="60"/>
       <w:bookmarkEnd w:id="61"/>
       <w:bookmarkEnd w:id="62"/>
@@ -10409,12 +10408,11 @@
       <w:bookmarkEnd w:id="98"/>
       <w:bookmarkEnd w:id="99"/>
       <w:bookmarkEnd w:id="100"/>
-      <w:bookmarkEnd w:id="101"/>
       <w:r>
         <w:lastRenderedPageBreak/>
         <w:t>Análise de Requisitos</w:t>
       </w:r>
-      <w:bookmarkEnd w:id="102"/>
+      <w:bookmarkEnd w:id="101"/>
     </w:p>
     <w:p>
       <w:r>
@@ -10438,27 +10436,28 @@
           <w:lang w:val="pt-BR"/>
         </w:rPr>
       </w:pPr>
-      <w:bookmarkStart w:id="103" w:name="_Toc20053049"/>
-      <w:bookmarkStart w:id="104" w:name="_Toc20053152"/>
-      <w:bookmarkStart w:id="105" w:name="_Toc20053650"/>
-      <w:bookmarkStart w:id="106" w:name="_Toc20053750"/>
-      <w:bookmarkStart w:id="107" w:name="_Toc20055669"/>
-      <w:bookmarkStart w:id="108" w:name="_Toc20058031"/>
-      <w:bookmarkStart w:id="109" w:name="_Toc20423394"/>
-      <w:bookmarkStart w:id="110" w:name="_Toc20423470"/>
-      <w:bookmarkStart w:id="111" w:name="_Toc22563851"/>
-      <w:bookmarkStart w:id="112" w:name="_Toc23062620"/>
-      <w:bookmarkStart w:id="113" w:name="_Toc23062757"/>
-      <w:bookmarkStart w:id="114" w:name="_Toc23193302"/>
-      <w:bookmarkStart w:id="115" w:name="_Toc23859073"/>
-      <w:bookmarkStart w:id="116" w:name="_Toc24985083"/>
-      <w:bookmarkStart w:id="117" w:name="_Toc24999038"/>
-      <w:bookmarkStart w:id="118" w:name="_Toc24999085"/>
-      <w:bookmarkStart w:id="119" w:name="_Toc25002407"/>
-      <w:bookmarkStart w:id="120" w:name="_Toc25232348"/>
-      <w:bookmarkStart w:id="121" w:name="_Toc25234660"/>
-      <w:bookmarkStart w:id="122" w:name="_Toc25235649"/>
-      <w:bookmarkStart w:id="123" w:name="_Toc25320913"/>
+      <w:bookmarkStart w:id="102" w:name="_Toc20053049"/>
+      <w:bookmarkStart w:id="103" w:name="_Toc20053152"/>
+      <w:bookmarkStart w:id="104" w:name="_Toc20053650"/>
+      <w:bookmarkStart w:id="105" w:name="_Toc20053750"/>
+      <w:bookmarkStart w:id="106" w:name="_Toc20055669"/>
+      <w:bookmarkStart w:id="107" w:name="_Toc20058031"/>
+      <w:bookmarkStart w:id="108" w:name="_Toc20423394"/>
+      <w:bookmarkStart w:id="109" w:name="_Toc20423470"/>
+      <w:bookmarkStart w:id="110" w:name="_Toc22563851"/>
+      <w:bookmarkStart w:id="111" w:name="_Toc23062620"/>
+      <w:bookmarkStart w:id="112" w:name="_Toc23062757"/>
+      <w:bookmarkStart w:id="113" w:name="_Toc23193302"/>
+      <w:bookmarkStart w:id="114" w:name="_Toc23859073"/>
+      <w:bookmarkStart w:id="115" w:name="_Toc24985083"/>
+      <w:bookmarkStart w:id="116" w:name="_Toc24999038"/>
+      <w:bookmarkStart w:id="117" w:name="_Toc24999085"/>
+      <w:bookmarkStart w:id="118" w:name="_Toc25002407"/>
+      <w:bookmarkStart w:id="119" w:name="_Toc25232348"/>
+      <w:bookmarkStart w:id="120" w:name="_Toc25234660"/>
+      <w:bookmarkStart w:id="121" w:name="_Toc25235649"/>
+      <w:bookmarkStart w:id="122" w:name="_Toc25320913"/>
+      <w:bookmarkEnd w:id="102"/>
       <w:bookmarkEnd w:id="103"/>
       <w:bookmarkEnd w:id="104"/>
       <w:bookmarkEnd w:id="105"/>
@@ -10479,29 +10478,28 @@
       <w:bookmarkEnd w:id="120"/>
       <w:bookmarkEnd w:id="121"/>
       <w:bookmarkEnd w:id="122"/>
+    </w:p>
+    <w:p>
+      <w:pPr>
+        <w:pStyle w:val="Ttulo2"/>
+        <w:rPr>
+          <w:lang w:val="pt-BR"/>
+        </w:rPr>
+      </w:pPr>
+      <w:bookmarkStart w:id="123" w:name="_Toc25320914"/>
+      <w:r>
+        <w:rPr>
+          <w:lang w:val="pt-BR"/>
+        </w:rPr>
+        <w:t>Descrição da t</w:t>
+      </w:r>
+      <w:r>
+        <w:rPr>
+          <w:lang w:val="pt-BR"/>
+        </w:rPr>
+        <w:t>écnica utilizada para levantamento dos requisitos</w:t>
+      </w:r>
       <w:bookmarkEnd w:id="123"/>
-    </w:p>
-    <w:p>
-      <w:pPr>
-        <w:pStyle w:val="Ttulo2"/>
-        <w:rPr>
-          <w:lang w:val="pt-BR"/>
-        </w:rPr>
-      </w:pPr>
-      <w:bookmarkStart w:id="124" w:name="_Toc25320914"/>
-      <w:r>
-        <w:rPr>
-          <w:lang w:val="pt-BR"/>
-        </w:rPr>
-        <w:t>Descrição da t</w:t>
-      </w:r>
-      <w:r>
-        <w:rPr>
-          <w:lang w:val="pt-BR"/>
-        </w:rPr>
-        <w:t>écnica utilizada para levantamento dos requisitos</w:t>
-      </w:r>
-      <w:bookmarkEnd w:id="124"/>
     </w:p>
     <w:p>
       <w:r>
@@ -10596,7 +10594,7 @@
           <w:lang w:val="pt-BR"/>
         </w:rPr>
       </w:pPr>
-      <w:bookmarkStart w:id="125" w:name="_Toc25320915"/>
+      <w:bookmarkStart w:id="124" w:name="_Toc25320915"/>
       <w:r>
         <w:rPr>
           <w:lang w:val="pt-BR"/>
@@ -10609,7 +10607,7 @@
         </w:rPr>
         <w:t>roposta</w:t>
       </w:r>
-      <w:bookmarkEnd w:id="125"/>
+      <w:bookmarkEnd w:id="124"/>
     </w:p>
     <w:p>
       <w:pPr>
@@ -10766,14 +10764,14 @@
           <w:lang w:val="pt-BR"/>
         </w:rPr>
       </w:pPr>
-      <w:bookmarkStart w:id="126" w:name="_Toc25320916"/>
+      <w:bookmarkStart w:id="125" w:name="_Toc25320916"/>
       <w:r>
         <w:rPr>
           <w:lang w:val="pt-BR"/>
         </w:rPr>
         <w:t>Requisitos Funcionais</w:t>
       </w:r>
-      <w:bookmarkEnd w:id="126"/>
+      <w:bookmarkEnd w:id="125"/>
     </w:p>
     <w:p>
       <w:pPr>
@@ -10934,14 +10932,14 @@
           <w:lang w:val="pt-BR"/>
         </w:rPr>
       </w:pPr>
-      <w:bookmarkStart w:id="127" w:name="_Toc25320917"/>
+      <w:bookmarkStart w:id="126" w:name="_Toc25320917"/>
       <w:r>
         <w:rPr>
           <w:lang w:val="pt-BR"/>
         </w:rPr>
         <w:t>Casos de Uso</w:t>
       </w:r>
-      <w:bookmarkEnd w:id="127"/>
+      <w:bookmarkEnd w:id="126"/>
     </w:p>
     <w:p>
       <w:r>
@@ -13881,7 +13879,7 @@
           <w:lang w:val="pt-BR"/>
         </w:rPr>
       </w:pPr>
-      <w:bookmarkStart w:id="128" w:name="_Toc25320918"/>
+      <w:bookmarkStart w:id="127" w:name="_Toc25320918"/>
       <w:r>
         <w:rPr>
           <w:lang w:val="pt-BR"/>
@@ -13901,28 +13899,28 @@
         </w:rPr>
         <w:t>uncionais</w:t>
       </w:r>
+      <w:bookmarkEnd w:id="127"/>
+    </w:p>
+    <w:p>
+      <w:r>
+        <w:t>Quatro requisitos não funcionais foram identificados e alcançados. Eles dizem respeito ao tempo de resposta entre clientes, ao uso de memória principal, ao uso de memória secundária pelos executáveis e ao uso de recursos de processamento na instância em servidor.</w:t>
+      </w:r>
+    </w:p>
+    <w:p>
+      <w:pPr>
+        <w:pStyle w:val="Ttulo3"/>
+        <w:rPr>
+          <w:lang w:val="pt-BR"/>
+        </w:rPr>
+      </w:pPr>
+      <w:bookmarkStart w:id="128" w:name="_Toc25320919"/>
+      <w:r>
+        <w:rPr>
+          <w:lang w:val="pt-BR"/>
+        </w:rPr>
+        <w:t>Tempo de resposta</w:t>
+      </w:r>
       <w:bookmarkEnd w:id="128"/>
-    </w:p>
-    <w:p>
-      <w:r>
-        <w:t>Quatro requisitos não funcionais foram identificados e alcançados. Eles dizem respeito ao tempo de resposta entre clientes, ao uso de memória principal, ao uso de memória secundária pelos executáveis e ao uso de recursos de processamento na instância em servidor.</w:t>
-      </w:r>
-    </w:p>
-    <w:p>
-      <w:pPr>
-        <w:pStyle w:val="Ttulo3"/>
-        <w:rPr>
-          <w:lang w:val="pt-BR"/>
-        </w:rPr>
-      </w:pPr>
-      <w:bookmarkStart w:id="129" w:name="_Toc25320919"/>
-      <w:r>
-        <w:rPr>
-          <w:lang w:val="pt-BR"/>
-        </w:rPr>
-        <w:t>Tempo de resposta</w:t>
-      </w:r>
-      <w:bookmarkEnd w:id="129"/>
     </w:p>
     <w:p>
       <w:r>
@@ -13969,14 +13967,14 @@
           <w:lang w:val="pt-BR"/>
         </w:rPr>
       </w:pPr>
-      <w:bookmarkStart w:id="130" w:name="_Toc25320920"/>
+      <w:bookmarkStart w:id="129" w:name="_Toc25320920"/>
       <w:r>
         <w:rPr>
           <w:lang w:val="pt-BR"/>
         </w:rPr>
         <w:t>Uso de memória</w:t>
       </w:r>
-      <w:bookmarkEnd w:id="130"/>
+      <w:bookmarkEnd w:id="129"/>
     </w:p>
     <w:p>
       <w:r>
@@ -14039,40 +14037,40 @@
           <w:lang w:val="pt-BR"/>
         </w:rPr>
       </w:pPr>
-      <w:bookmarkStart w:id="131" w:name="_Toc25320921"/>
+      <w:bookmarkStart w:id="130" w:name="_Toc25320921"/>
       <w:r>
         <w:rPr>
           <w:lang w:val="pt-BR"/>
         </w:rPr>
         <w:t>Uso de espaço em disco</w:t>
       </w:r>
+      <w:bookmarkEnd w:id="130"/>
+    </w:p>
+    <w:p>
+      <w:r>
+        <w:t>O arquivo de instalação não deve ultrapassar 200 MB.</w:t>
+      </w:r>
+    </w:p>
+    <w:p>
+      <w:r>
+        <w:t>O espaço ocupado pelo sistema cliente, uma vez instalado, não deve ultrapassar 400 MB.</w:t>
+      </w:r>
+    </w:p>
+    <w:p>
+      <w:pPr>
+        <w:pStyle w:val="Ttulo3"/>
+        <w:rPr>
+          <w:lang w:val="pt-BR"/>
+        </w:rPr>
+      </w:pPr>
+      <w:bookmarkStart w:id="131" w:name="_Toc25320922"/>
+      <w:r>
+        <w:rPr>
+          <w:lang w:val="pt-BR"/>
+        </w:rPr>
+        <w:t>Uso de recursos de processamento no servidor</w:t>
+      </w:r>
       <w:bookmarkEnd w:id="131"/>
-    </w:p>
-    <w:p>
-      <w:r>
-        <w:t>O arquivo de instalação não deve ultrapassar 200 MB.</w:t>
-      </w:r>
-    </w:p>
-    <w:p>
-      <w:r>
-        <w:t>O espaço ocupado pelo sistema cliente, uma vez instalado, não deve ultrapassar 400 MB.</w:t>
-      </w:r>
-    </w:p>
-    <w:p>
-      <w:pPr>
-        <w:pStyle w:val="Ttulo3"/>
-        <w:rPr>
-          <w:lang w:val="pt-BR"/>
-        </w:rPr>
-      </w:pPr>
-      <w:bookmarkStart w:id="132" w:name="_Toc25320922"/>
-      <w:r>
-        <w:rPr>
-          <w:lang w:val="pt-BR"/>
-        </w:rPr>
-        <w:t>Uso de recursos de processamento no servidor</w:t>
-      </w:r>
-      <w:bookmarkEnd w:id="132"/>
     </w:p>
     <w:p>
       <w:r>
@@ -14103,7 +14101,7 @@
           <w:lang w:val="pt-BR"/>
         </w:rPr>
       </w:pPr>
-      <w:bookmarkStart w:id="133" w:name="_Toc25320923"/>
+      <w:bookmarkStart w:id="132" w:name="_Toc25320923"/>
       <w:r>
         <w:rPr>
           <w:lang w:val="pt-BR"/>
@@ -14141,7 +14139,7 @@
         </w:rPr>
         <w:t>ware</w:t>
       </w:r>
-      <w:bookmarkEnd w:id="133"/>
+      <w:bookmarkEnd w:id="132"/>
     </w:p>
     <w:p>
       <w:r>
@@ -14294,27 +14292,28 @@
           <w:lang w:val="pt-BR"/>
         </w:rPr>
       </w:pPr>
-      <w:bookmarkStart w:id="134" w:name="_Toc20053060"/>
-      <w:bookmarkStart w:id="135" w:name="_Toc20053163"/>
-      <w:bookmarkStart w:id="136" w:name="_Toc20053661"/>
-      <w:bookmarkStart w:id="137" w:name="_Toc20053761"/>
-      <w:bookmarkStart w:id="138" w:name="_Toc20055680"/>
-      <w:bookmarkStart w:id="139" w:name="_Toc20058042"/>
-      <w:bookmarkStart w:id="140" w:name="_Toc20423405"/>
-      <w:bookmarkStart w:id="141" w:name="_Toc20423481"/>
-      <w:bookmarkStart w:id="142" w:name="_Toc22563862"/>
-      <w:bookmarkStart w:id="143" w:name="_Toc23062631"/>
-      <w:bookmarkStart w:id="144" w:name="_Toc23062768"/>
-      <w:bookmarkStart w:id="145" w:name="_Toc23193313"/>
-      <w:bookmarkStart w:id="146" w:name="_Toc23859084"/>
-      <w:bookmarkStart w:id="147" w:name="_Toc24985094"/>
-      <w:bookmarkStart w:id="148" w:name="_Toc24999049"/>
-      <w:bookmarkStart w:id="149" w:name="_Toc24999096"/>
-      <w:bookmarkStart w:id="150" w:name="_Toc25002418"/>
-      <w:bookmarkStart w:id="151" w:name="_Toc25232359"/>
-      <w:bookmarkStart w:id="152" w:name="_Toc25234671"/>
-      <w:bookmarkStart w:id="153" w:name="_Toc25235660"/>
-      <w:bookmarkStart w:id="154" w:name="_Toc25320924"/>
+      <w:bookmarkStart w:id="133" w:name="_Toc20053060"/>
+      <w:bookmarkStart w:id="134" w:name="_Toc20053163"/>
+      <w:bookmarkStart w:id="135" w:name="_Toc20053661"/>
+      <w:bookmarkStart w:id="136" w:name="_Toc20053761"/>
+      <w:bookmarkStart w:id="137" w:name="_Toc20055680"/>
+      <w:bookmarkStart w:id="138" w:name="_Toc20058042"/>
+      <w:bookmarkStart w:id="139" w:name="_Toc20423405"/>
+      <w:bookmarkStart w:id="140" w:name="_Toc20423481"/>
+      <w:bookmarkStart w:id="141" w:name="_Toc22563862"/>
+      <w:bookmarkStart w:id="142" w:name="_Toc23062631"/>
+      <w:bookmarkStart w:id="143" w:name="_Toc23062768"/>
+      <w:bookmarkStart w:id="144" w:name="_Toc23193313"/>
+      <w:bookmarkStart w:id="145" w:name="_Toc23859084"/>
+      <w:bookmarkStart w:id="146" w:name="_Toc24985094"/>
+      <w:bookmarkStart w:id="147" w:name="_Toc24999049"/>
+      <w:bookmarkStart w:id="148" w:name="_Toc24999096"/>
+      <w:bookmarkStart w:id="149" w:name="_Toc25002418"/>
+      <w:bookmarkStart w:id="150" w:name="_Toc25232359"/>
+      <w:bookmarkStart w:id="151" w:name="_Toc25234671"/>
+      <w:bookmarkStart w:id="152" w:name="_Toc25235660"/>
+      <w:bookmarkStart w:id="153" w:name="_Toc25320924"/>
+      <w:bookmarkEnd w:id="133"/>
       <w:bookmarkEnd w:id="134"/>
       <w:bookmarkEnd w:id="135"/>
       <w:bookmarkEnd w:id="136"/>
@@ -14335,7 +14334,6 @@
       <w:bookmarkEnd w:id="151"/>
       <w:bookmarkEnd w:id="152"/>
       <w:bookmarkEnd w:id="153"/>
-      <w:bookmarkEnd w:id="154"/>
     </w:p>
     <w:p>
       <w:pPr>
@@ -14346,7 +14344,7 @@
           <w:lang w:val="pt-BR"/>
         </w:rPr>
       </w:pPr>
-      <w:bookmarkStart w:id="155" w:name="_Toc25320925"/>
+      <w:bookmarkStart w:id="154" w:name="_Toc25320925"/>
       <w:r>
         <w:rPr>
           <w:lang w:val="pt-BR"/>
@@ -14359,7 +14357,7 @@
         </w:rPr>
         <w:t xml:space="preserve"> proposta</w:t>
       </w:r>
-      <w:bookmarkEnd w:id="155"/>
+      <w:bookmarkEnd w:id="154"/>
     </w:p>
     <w:p>
       <w:r>
@@ -14466,11 +14464,11 @@
         <w:lastRenderedPageBreak/>
         <w:t>transmitidos, via proto</w:t>
       </w:r>
-      <w:bookmarkStart w:id="156" w:name="_Hlk18332672"/>
+      <w:bookmarkStart w:id="155" w:name="_Hlk18332672"/>
       <w:r>
         <w:t>col</w:t>
       </w:r>
-      <w:bookmarkEnd w:id="156"/>
+      <w:bookmarkEnd w:id="155"/>
       <w:r>
         <w:t>o UDP, seguindo o caminho mais curto</w:t>
       </w:r>
@@ -15228,7 +15226,7 @@
           <w:lang w:val="pt-BR"/>
         </w:rPr>
       </w:pPr>
-      <w:bookmarkStart w:id="157" w:name="_Toc25320926"/>
+      <w:bookmarkStart w:id="156" w:name="_Toc25320926"/>
       <w:r>
         <w:rPr>
           <w:lang w:val="pt-BR"/>
@@ -15248,36 +15246,36 @@
         </w:rPr>
         <w:t xml:space="preserve"> e APIs</w:t>
       </w:r>
+      <w:bookmarkEnd w:id="156"/>
+    </w:p>
+    <w:p>
+      <w:pPr>
+        <w:rPr>
+          <w:color w:val="auto"/>
+        </w:rPr>
+      </w:pPr>
+      <w:r>
+        <w:rPr>
+          <w:color w:val="auto"/>
+        </w:rPr>
+        <w:t>Seguem as tecnologias chave utilizadas no projeto, assim como as principais razões por trás da decisão de utilizá-las.</w:t>
+      </w:r>
+    </w:p>
+    <w:p>
+      <w:pPr>
+        <w:pStyle w:val="Ttulo3"/>
+        <w:rPr>
+          <w:lang w:val="pt-BR"/>
+        </w:rPr>
+      </w:pPr>
+      <w:bookmarkStart w:id="157" w:name="_Toc25320927"/>
+      <w:r>
+        <w:rPr>
+          <w:lang w:val="pt-BR"/>
+        </w:rPr>
+        <w:t>Tecnologias</w:t>
+      </w:r>
       <w:bookmarkEnd w:id="157"/>
-    </w:p>
-    <w:p>
-      <w:pPr>
-        <w:rPr>
-          <w:color w:val="auto"/>
-        </w:rPr>
-      </w:pPr>
-      <w:r>
-        <w:rPr>
-          <w:color w:val="auto"/>
-        </w:rPr>
-        <w:t>Seguem as tecnologias chave utilizadas no projeto, assim como as principais razões por trás da decisão de utilizá-las.</w:t>
-      </w:r>
-    </w:p>
-    <w:p>
-      <w:pPr>
-        <w:pStyle w:val="Ttulo3"/>
-        <w:rPr>
-          <w:lang w:val="pt-BR"/>
-        </w:rPr>
-      </w:pPr>
-      <w:bookmarkStart w:id="158" w:name="_Toc25320927"/>
-      <w:r>
-        <w:rPr>
-          <w:lang w:val="pt-BR"/>
-        </w:rPr>
-        <w:t>Tecnologias</w:t>
-      </w:r>
-      <w:bookmarkEnd w:id="158"/>
     </w:p>
     <w:p>
       <w:pPr>
@@ -15890,14 +15888,14 @@
           <w:lang w:val="pt-BR"/>
         </w:rPr>
       </w:pPr>
-      <w:bookmarkStart w:id="159" w:name="_Toc25320928"/>
+      <w:bookmarkStart w:id="158" w:name="_Toc25320928"/>
       <w:r>
         <w:rPr>
           <w:lang w:val="pt-BR"/>
         </w:rPr>
         <w:t>APIs Utilizadas</w:t>
       </w:r>
-      <w:bookmarkEnd w:id="159"/>
+      <w:bookmarkEnd w:id="158"/>
     </w:p>
     <w:p>
       <w:r>
@@ -16035,7 +16033,7 @@
           <w:lang w:val="pt-BR"/>
         </w:rPr>
       </w:pPr>
-      <w:bookmarkStart w:id="160" w:name="_Toc25320929"/>
+      <w:bookmarkStart w:id="159" w:name="_Toc25320929"/>
       <w:r>
         <w:rPr>
           <w:lang w:val="pt-BR"/>
@@ -16043,7 +16041,7 @@
         <w:lastRenderedPageBreak/>
         <w:t>Componentes do SW</w:t>
       </w:r>
-      <w:bookmarkEnd w:id="160"/>
+      <w:bookmarkEnd w:id="159"/>
       <w:r>
         <w:rPr>
           <w:lang w:val="pt-BR"/>
@@ -16299,7 +16297,7 @@
           <w:lang w:val="pt-BR"/>
         </w:rPr>
       </w:pPr>
-      <w:bookmarkStart w:id="161" w:name="_Toc25320930"/>
+      <w:bookmarkStart w:id="160" w:name="_Toc25320930"/>
       <w:r>
         <w:rPr>
           <w:lang w:val="pt-BR"/>
@@ -16313,7 +16311,7 @@
         </w:rPr>
         <w:t>s</w:t>
       </w:r>
-      <w:bookmarkEnd w:id="161"/>
+      <w:bookmarkEnd w:id="160"/>
     </w:p>
     <w:p>
       <w:r>
@@ -16431,7 +16429,7 @@
         </w:rPr>
         <w:br w:type="page"/>
       </w:r>
-      <w:bookmarkStart w:id="162" w:name="_Toc25320931"/>
+      <w:bookmarkStart w:id="161" w:name="_Toc25320931"/>
       <w:r>
         <w:rPr>
           <w:lang w:val="pt-BR"/>
@@ -16439,7 +16437,7 @@
         <w:lastRenderedPageBreak/>
         <w:t>Considerações sobre o Banco de Dados Utilizado</w:t>
       </w:r>
-      <w:bookmarkEnd w:id="162"/>
+      <w:bookmarkEnd w:id="161"/>
     </w:p>
     <w:p>
       <w:r>
@@ -16666,7 +16664,7 @@
           <w:lang w:val="pt-BR"/>
         </w:rPr>
       </w:pPr>
-      <w:bookmarkStart w:id="163" w:name="_Toc25320932"/>
+      <w:bookmarkStart w:id="162" w:name="_Toc25320932"/>
       <w:r>
         <w:rPr>
           <w:lang w:val="pt-BR"/>
@@ -16686,7 +16684,7 @@
         </w:rPr>
         <w:t xml:space="preserve"> de Sequência</w:t>
       </w:r>
-      <w:bookmarkEnd w:id="163"/>
+      <w:bookmarkEnd w:id="162"/>
     </w:p>
     <w:p>
       <w:r>
@@ -17002,7 +17000,7 @@
           <w:lang w:val="pt-BR"/>
         </w:rPr>
       </w:pPr>
-      <w:bookmarkStart w:id="164" w:name="_Toc25320933"/>
+      <w:bookmarkStart w:id="163" w:name="_Toc25320933"/>
       <w:r>
         <w:rPr>
           <w:lang w:val="pt-BR"/>
@@ -17016,7 +17014,7 @@
         </w:rPr>
         <w:t>s</w:t>
       </w:r>
-      <w:bookmarkEnd w:id="164"/>
+      <w:bookmarkEnd w:id="163"/>
     </w:p>
     <w:p>
       <w:r>
@@ -17140,7 +17138,7 @@
           <w:lang w:val="pt-BR"/>
         </w:rPr>
       </w:pPr>
-      <w:bookmarkStart w:id="165" w:name="_Toc25320934"/>
+      <w:bookmarkStart w:id="164" w:name="_Toc25320934"/>
       <w:r>
         <w:rPr>
           <w:lang w:val="pt-BR"/>
@@ -17148,7 +17146,7 @@
         <w:lastRenderedPageBreak/>
         <w:t>Interfaces com o usuário</w:t>
       </w:r>
-      <w:bookmarkEnd w:id="165"/>
+      <w:bookmarkEnd w:id="164"/>
     </w:p>
     <w:p>
       <w:r>
@@ -17320,7 +17318,7 @@
           <w:lang w:val="pt-BR"/>
         </w:rPr>
       </w:pPr>
-      <w:bookmarkStart w:id="166" w:name="_Toc25320935"/>
+      <w:bookmarkStart w:id="165" w:name="_Toc25320935"/>
       <w:r>
         <w:rPr>
           <w:lang w:val="pt-BR"/>
@@ -17328,7 +17326,7 @@
         <w:lastRenderedPageBreak/>
         <w:t>Implementação</w:t>
       </w:r>
-      <w:bookmarkEnd w:id="166"/>
+      <w:bookmarkEnd w:id="165"/>
     </w:p>
     <w:p/>
     <w:p>
@@ -17390,16 +17388,17 @@
           <w:lang w:val="pt-BR"/>
         </w:rPr>
       </w:pPr>
-      <w:bookmarkStart w:id="167" w:name="_Toc23193325"/>
-      <w:bookmarkStart w:id="168" w:name="_Toc23859096"/>
-      <w:bookmarkStart w:id="169" w:name="_Toc24985106"/>
-      <w:bookmarkStart w:id="170" w:name="_Toc24999061"/>
-      <w:bookmarkStart w:id="171" w:name="_Toc24999108"/>
-      <w:bookmarkStart w:id="172" w:name="_Toc25002430"/>
-      <w:bookmarkStart w:id="173" w:name="_Toc25232371"/>
-      <w:bookmarkStart w:id="174" w:name="_Toc25234683"/>
-      <w:bookmarkStart w:id="175" w:name="_Toc25235672"/>
-      <w:bookmarkStart w:id="176" w:name="_Toc25320936"/>
+      <w:bookmarkStart w:id="166" w:name="_Toc23193325"/>
+      <w:bookmarkStart w:id="167" w:name="_Toc23859096"/>
+      <w:bookmarkStart w:id="168" w:name="_Toc24985106"/>
+      <w:bookmarkStart w:id="169" w:name="_Toc24999061"/>
+      <w:bookmarkStart w:id="170" w:name="_Toc24999108"/>
+      <w:bookmarkStart w:id="171" w:name="_Toc25002430"/>
+      <w:bookmarkStart w:id="172" w:name="_Toc25232371"/>
+      <w:bookmarkStart w:id="173" w:name="_Toc25234683"/>
+      <w:bookmarkStart w:id="174" w:name="_Toc25235672"/>
+      <w:bookmarkStart w:id="175" w:name="_Toc25320936"/>
+      <w:bookmarkEnd w:id="166"/>
       <w:bookmarkEnd w:id="167"/>
       <w:bookmarkEnd w:id="168"/>
       <w:bookmarkEnd w:id="169"/>
@@ -17409,23 +17408,22 @@
       <w:bookmarkEnd w:id="173"/>
       <w:bookmarkEnd w:id="174"/>
       <w:bookmarkEnd w:id="175"/>
+    </w:p>
+    <w:p>
+      <w:pPr>
+        <w:pStyle w:val="Ttulo2"/>
+        <w:rPr>
+          <w:lang w:val="pt-BR"/>
+        </w:rPr>
+      </w:pPr>
+      <w:bookmarkStart w:id="176" w:name="_Toc25320937"/>
+      <w:r>
+        <w:rPr>
+          <w:lang w:val="pt-BR"/>
+        </w:rPr>
+        <w:t>Modelagem 3D</w:t>
+      </w:r>
       <w:bookmarkEnd w:id="176"/>
-    </w:p>
-    <w:p>
-      <w:pPr>
-        <w:pStyle w:val="Ttulo2"/>
-        <w:rPr>
-          <w:lang w:val="pt-BR"/>
-        </w:rPr>
-      </w:pPr>
-      <w:bookmarkStart w:id="177" w:name="_Toc25320937"/>
-      <w:r>
-        <w:rPr>
-          <w:lang w:val="pt-BR"/>
-        </w:rPr>
-        <w:t>Modelagem 3D</w:t>
-      </w:r>
-      <w:bookmarkEnd w:id="177"/>
     </w:p>
     <w:p>
       <w:r>
@@ -17570,14 +17568,14 @@
           <w:lang w:val="pt-BR"/>
         </w:rPr>
       </w:pPr>
-      <w:bookmarkStart w:id="178" w:name="_Toc25320938"/>
+      <w:bookmarkStart w:id="177" w:name="_Toc25320938"/>
       <w:r>
         <w:rPr>
           <w:lang w:val="pt-BR"/>
         </w:rPr>
         <w:t>Captura e Processamento de Vídeo</w:t>
       </w:r>
-      <w:bookmarkEnd w:id="178"/>
+      <w:bookmarkEnd w:id="177"/>
     </w:p>
     <w:p>
       <w:r>
@@ -18025,14 +18023,14 @@
           <w:lang w:val="pt-BR"/>
         </w:rPr>
       </w:pPr>
-      <w:bookmarkStart w:id="179" w:name="_Toc25320939"/>
+      <w:bookmarkStart w:id="178" w:name="_Toc25320939"/>
       <w:r>
         <w:rPr>
           <w:lang w:val="pt-BR"/>
         </w:rPr>
         <w:t>Captura e Processamento de Áudio</w:t>
       </w:r>
-      <w:bookmarkEnd w:id="179"/>
+      <w:bookmarkEnd w:id="178"/>
     </w:p>
     <w:p>
       <w:r>
@@ -18192,7 +18190,7 @@
           <w:lang w:val="pt-BR"/>
         </w:rPr>
       </w:pPr>
-      <w:bookmarkStart w:id="180" w:name="_Toc25320940"/>
+      <w:bookmarkStart w:id="179" w:name="_Toc25320940"/>
       <w:r>
         <w:rPr>
           <w:lang w:val="pt-BR"/>
@@ -18200,7 +18198,7 @@
         <w:lastRenderedPageBreak/>
         <w:t>Projeto de Teste</w:t>
       </w:r>
-      <w:bookmarkEnd w:id="180"/>
+      <w:bookmarkEnd w:id="179"/>
     </w:p>
     <w:p>
       <w:r>
@@ -18528,7 +18526,7 @@
           <w:lang w:val="pt-BR"/>
         </w:rPr>
       </w:pPr>
-      <w:bookmarkStart w:id="181" w:name="_Toc25320941"/>
+      <w:bookmarkStart w:id="180" w:name="_Toc25320941"/>
       <w:r>
         <w:rPr>
           <w:lang w:val="pt-BR"/>
@@ -18536,7 +18534,7 @@
         <w:lastRenderedPageBreak/>
         <w:t>Instalação do Software</w:t>
       </w:r>
-      <w:bookmarkEnd w:id="181"/>
+      <w:bookmarkEnd w:id="180"/>
     </w:p>
     <w:p>
       <w:r>
@@ -19005,7 +19003,7 @@
           <w:lang w:val="pt-BR"/>
         </w:rPr>
       </w:pPr>
-      <w:bookmarkStart w:id="182" w:name="_Toc25320942"/>
+      <w:bookmarkStart w:id="181" w:name="_Toc25320942"/>
       <w:r>
         <w:rPr>
           <w:lang w:val="pt-BR"/>
@@ -19013,32 +19011,37 @@
         <w:lastRenderedPageBreak/>
         <w:t>Conclusão</w:t>
       </w:r>
+      <w:bookmarkEnd w:id="181"/>
+    </w:p>
+    <w:p>
+      <w:r>
+        <w:t>Este projeto teve como objetivo estudar o desconforto</w:t>
+      </w:r>
+      <w:r>
+        <w:t xml:space="preserve"> frequentemente apontado por</w:t>
+      </w:r>
+      <w:r>
+        <w:t xml:space="preserve"> usuários de ferramentas de educação a distância síncronas, para então propor caminhos possíveis na busca de soluções para este problem. </w:t>
+      </w:r>
+      <w:r>
+        <w:t xml:space="preserve">Quando o projeto começou a assumir sua forma final, tornou-se claro que a experiência </w:t>
+      </w:r>
+      <w:r>
+        <w:t xml:space="preserve">de usuário proposta tem um enorme potencial. </w:t>
+      </w:r>
+      <w:r>
+        <w:t>A</w:t>
+      </w:r>
+      <w:r>
+        <w:t xml:space="preserve"> comunidade de professores e alunos envolvidos com educação a distância receberia uma ferramenta baseada nos conceitos aqui explorados de braços abertos. As seções de teste realizadas até aqui com o MVP despertaram enorme entusiasmo</w:t>
+      </w:r>
+      <w:r>
+        <w:t xml:space="preserve"> em 5 profe</w:t>
+      </w:r>
+      <w:bookmarkStart w:id="182" w:name="_GoBack"/>
       <w:bookmarkEnd w:id="182"/>
-    </w:p>
-    <w:p>
-      <w:r>
-        <w:t>Este projeto teve como objetivo estudar o desconforto</w:t>
-      </w:r>
-      <w:r>
-        <w:t xml:space="preserve"> frequentemente apontado por</w:t>
-      </w:r>
-      <w:r>
-        <w:t xml:space="preserve"> usuários de ferramentas de educação a distância síncronas, para então propor caminhos possíveis na busca de soluções para este problem. </w:t>
-      </w:r>
-      <w:r>
-        <w:t xml:space="preserve">Quando o projeto começou a assumir sua forma final, tornou-se claro que a experiência </w:t>
-      </w:r>
-      <w:r>
-        <w:t xml:space="preserve">de usuário proposta tem um enorme potencial. </w:t>
-      </w:r>
-      <w:r>
-        <w:t>A</w:t>
-      </w:r>
-      <w:r>
-        <w:t xml:space="preserve"> comunidade de professores e alunos envolvidos com educação a distância receberiam uma ferramenta baseada nos conceitos aqui explorados de braços abertos. As seções de teste realizadas até aqui com o MVP despertaram enorme entusiasmo</w:t>
-      </w:r>
-      <w:r>
-        <w:t xml:space="preserve"> em 5 professores de FLE da Pantoufle,</w:t>
+      <w:r>
+        <w:t>ssores de FLE da Pantoufle,</w:t>
       </w:r>
       <w:r>
         <w:t xml:space="preserve"> </w:t>
@@ -22937,10 +22940,7 @@
         <w:t xml:space="preserve">. </w:t>
       </w:r>
       <w:r>
-        <w:t xml:space="preserve">Acesso em: 22 </w:t>
-      </w:r>
-      <w:r>
-        <w:t>nov 2019</w:t>
+        <w:t>Acesso em: 22 nov 2019</w:t>
       </w:r>
       <w:r>
         <w:t>.</w:t>
@@ -22979,10 +22979,7 @@
         <w:t xml:space="preserve">. </w:t>
       </w:r>
       <w:r>
-        <w:t xml:space="preserve">Acesso em: 22 </w:t>
-      </w:r>
-      <w:r>
-        <w:t>nov 2019</w:t>
+        <w:t>Acesso em: 22 nov 2019</w:t>
       </w:r>
       <w:r>
         <w:t>.</w:t>
@@ -23021,10 +23018,7 @@
         <w:t xml:space="preserve">. </w:t>
       </w:r>
       <w:r>
-        <w:t xml:space="preserve">Acesso em: 22 </w:t>
-      </w:r>
-      <w:r>
-        <w:t>nov 2019</w:t>
+        <w:t>Acesso em: 22 nov 2019</w:t>
       </w:r>
       <w:r>
         <w:t>.</w:t>
@@ -23057,10 +23051,7 @@
         <w:t xml:space="preserve">&gt;. </w:t>
       </w:r>
       <w:r>
-        <w:t xml:space="preserve">Acesso em: 22 </w:t>
-      </w:r>
-      <w:r>
-        <w:t>nov 2019</w:t>
+        <w:t>Acesso em: 22 nov 2019</w:t>
       </w:r>
       <w:r>
         <w:t>.</w:t>
@@ -23093,10 +23084,7 @@
         <w:t xml:space="preserve">&gt;. </w:t>
       </w:r>
       <w:r>
-        <w:t xml:space="preserve">Acesso em: 22 </w:t>
-      </w:r>
-      <w:r>
-        <w:t>nov 2019</w:t>
+        <w:t>Acesso em: 22 nov 2019</w:t>
       </w:r>
       <w:r>
         <w:t>.</w:t>
@@ -23129,10 +23117,7 @@
         <w:t xml:space="preserve">&gt;. </w:t>
       </w:r>
       <w:r>
-        <w:t xml:space="preserve">Acesso em: 22 </w:t>
-      </w:r>
-      <w:r>
-        <w:t>nov 2019</w:t>
+        <w:t>Acesso em: 22 nov 2019</w:t>
       </w:r>
       <w:r>
         <w:t>.</w:t>
@@ -23165,10 +23150,7 @@
         <w:t xml:space="preserve">&gt;. </w:t>
       </w:r>
       <w:r>
-        <w:t xml:space="preserve">Acesso em: 22 </w:t>
-      </w:r>
-      <w:r>
-        <w:t>nov 2019</w:t>
+        <w:t>Acesso em: 22 nov 2019</w:t>
       </w:r>
       <w:r>
         <w:t>.</w:t>
@@ -23207,10 +23189,7 @@
         <w:t xml:space="preserve">. </w:t>
       </w:r>
       <w:r>
-        <w:t xml:space="preserve">Acesso em: 22 </w:t>
-      </w:r>
-      <w:r>
-        <w:t>nov 2019</w:t>
+        <w:t>Acesso em: 22 nov 2019</w:t>
       </w:r>
       <w:r>
         <w:t>.</w:t>
@@ -23249,10 +23228,7 @@
         <w:t xml:space="preserve">. </w:t>
       </w:r>
       <w:r>
-        <w:t xml:space="preserve">Acesso em: 22 </w:t>
-      </w:r>
-      <w:r>
-        <w:t>nov 2019</w:t>
+        <w:t>Acesso em: 22 nov 2019</w:t>
       </w:r>
       <w:r>
         <w:t>.</w:t>
@@ -23291,10 +23267,7 @@
         <w:t xml:space="preserve">. </w:t>
       </w:r>
       <w:r>
-        <w:t xml:space="preserve">Acesso em: 22 </w:t>
-      </w:r>
-      <w:r>
-        <w:t>nov 2019</w:t>
+        <w:t>Acesso em: 22 nov 2019</w:t>
       </w:r>
       <w:r>
         <w:t>.</w:t>
@@ -23333,10 +23306,7 @@
         <w:t xml:space="preserve">. </w:t>
       </w:r>
       <w:r>
-        <w:t xml:space="preserve">Acesso em: 22 </w:t>
-      </w:r>
-      <w:r>
-        <w:t>nov 2019</w:t>
+        <w:t>Acesso em: 22 nov 2019</w:t>
       </w:r>
       <w:r>
         <w:t>.</w:t>
@@ -23375,10 +23345,7 @@
         <w:t xml:space="preserve">. </w:t>
       </w:r>
       <w:r>
-        <w:t xml:space="preserve">Acesso em: 22 </w:t>
-      </w:r>
-      <w:r>
-        <w:t>nov 2019</w:t>
+        <w:t>Acesso em: 22 nov 2019</w:t>
       </w:r>
       <w:r>
         <w:t>.</w:t>
@@ -23417,10 +23384,7 @@
         <w:t xml:space="preserve">. </w:t>
       </w:r>
       <w:r>
-        <w:t xml:space="preserve">Acesso em: 22 </w:t>
-      </w:r>
-      <w:r>
-        <w:t>nov 2019</w:t>
+        <w:t>Acesso em: 22 nov 2019</w:t>
       </w:r>
       <w:r>
         <w:t>.</w:t>
@@ -23459,10 +23423,7 @@
         <w:t xml:space="preserve">. </w:t>
       </w:r>
       <w:r>
-        <w:t xml:space="preserve">Acesso em: 22 </w:t>
-      </w:r>
-      <w:r>
-        <w:t>nov 2019</w:t>
+        <w:t>Acesso em: 22 nov 2019</w:t>
       </w:r>
       <w:r>
         <w:t>.</w:t>
@@ -23501,10 +23462,7 @@
         <w:t xml:space="preserve">. </w:t>
       </w:r>
       <w:r>
-        <w:t xml:space="preserve">Acesso em: 22 </w:t>
-      </w:r>
-      <w:r>
-        <w:t>nov 2019</w:t>
+        <w:t>Acesso em: 22 nov 2019</w:t>
       </w:r>
       <w:r>
         <w:t>.</w:t>
@@ -23543,10 +23501,7 @@
         <w:t xml:space="preserve">. </w:t>
       </w:r>
       <w:r>
-        <w:t xml:space="preserve">Acesso em: 22 </w:t>
-      </w:r>
-      <w:r>
-        <w:t>nov 2019</w:t>
+        <w:t>Acesso em: 22 nov 2019</w:t>
       </w:r>
       <w:r>
         <w:t>.</w:t>
@@ -23585,10 +23540,7 @@
         <w:t xml:space="preserve">. </w:t>
       </w:r>
       <w:r>
-        <w:t xml:space="preserve">Acesso em: 22 </w:t>
-      </w:r>
-      <w:r>
-        <w:t>nov 2019</w:t>
+        <w:t>Acesso em: 22 nov 2019</w:t>
       </w:r>
       <w:r>
         <w:t>.</w:t>
@@ -30517,7 +30469,7 @@
 </file>
 
 <file path=customXml/itemProps1.xml><?xml version="1.0" encoding="utf-8"?>
-<ds:datastoreItem xmlns:ds="http://schemas.openxmlformats.org/officeDocument/2006/customXml" ds:itemID="{F9CAB698-8090-40A6-A012-6D495915B6C3}">
+<ds:datastoreItem xmlns:ds="http://schemas.openxmlformats.org/officeDocument/2006/customXml" ds:itemID="{8A0193B0-690F-47BC-85D9-E1052420A129}">
   <ds:schemaRefs>
     <ds:schemaRef ds:uri="http://schemas.openxmlformats.org/officeDocument/2006/bibliography"/>
   </ds:schemaRefs>

</xml_diff>